<commit_message>
changed the code slightly. updated the documentation.
</commit_message>
<xml_diff>
--- a/rubikClock_doc_efaz.docx
+++ b/rubikClock_doc_efaz.docx
@@ -845,8 +845,8 @@
           <w:szCs w:val="32"/>
         </w:rPr>
       </w:pPr>
-      <w:bookmarkStart w:id="3" w:name="_Hlk147502419"/>
-      <w:bookmarkStart w:id="4" w:name="_Toc149768808"/>
+      <w:bookmarkStart w:id="3" w:name="_Toc149768808"/>
+      <w:bookmarkStart w:id="4" w:name="_Hlk147502419"/>
       <w:r>
         <w:rPr>
           <w:rFonts w:asciiTheme="majorBidi" w:eastAsiaTheme="majorEastAsia" w:hAnsiTheme="majorBidi" w:cstheme="majorBidi"/>
@@ -857,9 +857,9 @@
         </w:rPr>
         <w:t>Description of the task</w:t>
       </w:r>
-      <w:bookmarkEnd w:id="4"/>
-    </w:p>
-    <w:bookmarkEnd w:id="3"/>
+      <w:bookmarkEnd w:id="3"/>
+    </w:p>
+    <w:bookmarkEnd w:id="4"/>
     <w:p>
       <w:pPr>
         <w:jc w:val="both"/>
@@ -1022,16 +1022,18 @@
       </w:pPr>
       <w:r>
         <w:rPr>
-          <w:rFonts w:asciiTheme="majorBidi" w:hAnsiTheme="majorBidi" w:cstheme="majorBidi"/>
+          <w:rFonts w:asciiTheme="majorBidi" w:eastAsiaTheme="majorEastAsia" w:hAnsiTheme="majorBidi" w:cstheme="majorBidi"/>
+          <w:b/>
+          <w:bCs/>
           <w:noProof/>
-          <w:sz w:val="24"/>
-          <w:szCs w:val="24"/>
+          <w:sz w:val="32"/>
+          <w:szCs w:val="32"/>
         </w:rPr>
         <w:drawing>
-          <wp:inline distT="0" distB="0" distL="0" distR="0" wp14:anchorId="415D1112" wp14:editId="71A34B8E">
-            <wp:extent cx="6880222" cy="3188473"/>
+          <wp:inline distT="0" distB="0" distL="0" distR="0" wp14:anchorId="51A5FF3D" wp14:editId="491BF0DC">
+            <wp:extent cx="6858000" cy="2404110"/>
             <wp:effectExtent l="0" t="0" r="0" b="0"/>
-            <wp:docPr id="1441511816" name="Graphic 1"/>
+            <wp:docPr id="1504775899" name="Graphic 1"/>
             <wp:cNvGraphicFramePr>
               <a:graphicFrameLocks xmlns:a="http://schemas.openxmlformats.org/drawingml/2006/main" noChangeAspect="1"/>
             </wp:cNvGraphicFramePr>
@@ -1039,7 +1041,7 @@
               <a:graphicData uri="http://schemas.openxmlformats.org/drawingml/2006/picture">
                 <pic:pic xmlns:pic="http://schemas.openxmlformats.org/drawingml/2006/picture">
                   <pic:nvPicPr>
-                    <pic:cNvPr id="1441511816" name="Graphic 1441511816"/>
+                    <pic:cNvPr id="1504775899" name="Graphic 1504775899"/>
                     <pic:cNvPicPr/>
                   </pic:nvPicPr>
                   <pic:blipFill>
@@ -1060,7 +1062,7 @@
                   <pic:spPr>
                     <a:xfrm>
                       <a:off x="0" y="0"/>
-                      <a:ext cx="6923308" cy="3208440"/>
+                      <a:ext cx="6858000" cy="2404110"/>
                     </a:xfrm>
                     <a:prstGeom prst="rect">
                       <a:avLst/>
@@ -1076,31 +1078,6 @@
     <w:p>
       <w:pPr>
         <w:rPr>
-          <w:rFonts w:ascii="JetBrains Mono" w:hAnsi="JetBrains Mono" w:cs="JetBrains Mono"/>
-          <w:sz w:val="20"/>
-          <w:szCs w:val="20"/>
-        </w:rPr>
-      </w:pPr>
-      <w:r>
-        <w:rPr>
-          <w:rFonts w:asciiTheme="majorBidi" w:hAnsiTheme="majorBidi" w:cstheme="majorBidi"/>
-          <w:sz w:val="24"/>
-          <w:szCs w:val="24"/>
-        </w:rPr>
-        <w:t>Comment</w:t>
-      </w:r>
-      <w:r>
-        <w:rPr>
-          <w:rFonts w:ascii="JetBrains Mono" w:hAnsi="JetBrains Mono" w:cs="JetBrains Mono"/>
-          <w:sz w:val="20"/>
-          <w:szCs w:val="20"/>
-        </w:rPr>
-        <w:t>:</w:t>
-      </w:r>
-    </w:p>
-    <w:p>
-      <w:pPr>
-        <w:rPr>
           <w:rFonts w:asciiTheme="majorBidi" w:eastAsiaTheme="majorEastAsia" w:hAnsiTheme="majorBidi" w:cstheme="majorBidi"/>
           <w:sz w:val="24"/>
           <w:szCs w:val="24"/>
@@ -1120,55 +1097,57 @@
       <w:proofErr w:type="spellEnd"/>
       <w:r>
         <w:rPr>
-          <w:rFonts w:asciiTheme="majorBidi" w:eastAsiaTheme="majorEastAsia" w:hAnsiTheme="majorBidi" w:cstheme="majorBidi"/>
-          <w:sz w:val="24"/>
-          <w:szCs w:val="24"/>
-        </w:rPr>
-        <w:t xml:space="preserve"> </w:t>
-      </w:r>
-      <w:r>
-        <w:rPr>
-          <w:rFonts w:asciiTheme="majorBidi" w:eastAsiaTheme="majorEastAsia" w:hAnsiTheme="majorBidi" w:cstheme="majorBidi"/>
-          <w:sz w:val="24"/>
-          <w:szCs w:val="24"/>
-        </w:rPr>
-        <w:t xml:space="preserve">is associated with </w:t>
+          <w:rFonts w:ascii="JetBrains Mono" w:hAnsi="JetBrains Mono" w:cs="JetBrains Mono"/>
+          <w:b/>
+          <w:bCs/>
+          <w:sz w:val="20"/>
+          <w:szCs w:val="20"/>
+        </w:rPr>
+        <w:t xml:space="preserve"> has an association with </w:t>
       </w:r>
       <w:proofErr w:type="spellStart"/>
       <w:r>
         <w:rPr>
-          <w:rFonts w:asciiTheme="majorBidi" w:eastAsiaTheme="majorEastAsia" w:hAnsiTheme="majorBidi" w:cstheme="majorBidi"/>
-          <w:sz w:val="24"/>
-          <w:szCs w:val="24"/>
+          <w:rFonts w:ascii="JetBrains Mono" w:hAnsi="JetBrains Mono" w:cs="JetBrains Mono"/>
+          <w:b/>
+          <w:bCs/>
+          <w:sz w:val="20"/>
+          <w:szCs w:val="20"/>
         </w:rPr>
         <w:t>rubikModel</w:t>
       </w:r>
       <w:proofErr w:type="spellEnd"/>
       <w:r>
         <w:rPr>
-          <w:rFonts w:asciiTheme="majorBidi" w:eastAsiaTheme="majorEastAsia" w:hAnsiTheme="majorBidi" w:cstheme="majorBidi"/>
-          <w:sz w:val="24"/>
-          <w:szCs w:val="24"/>
-        </w:rPr>
-        <w:t xml:space="preserve"> to indicate that it uses a </w:t>
+          <w:rFonts w:ascii="JetBrains Mono" w:hAnsi="JetBrains Mono" w:cs="JetBrains Mono"/>
+          <w:b/>
+          <w:bCs/>
+          <w:sz w:val="20"/>
+          <w:szCs w:val="20"/>
+        </w:rPr>
+        <w:t xml:space="preserve">, meaning it interacts with </w:t>
       </w:r>
       <w:proofErr w:type="spellStart"/>
       <w:r>
         <w:rPr>
-          <w:rFonts w:asciiTheme="majorBidi" w:eastAsiaTheme="majorEastAsia" w:hAnsiTheme="majorBidi" w:cstheme="majorBidi"/>
-          <w:sz w:val="24"/>
-          <w:szCs w:val="24"/>
+          <w:rFonts w:ascii="JetBrains Mono" w:hAnsi="JetBrains Mono" w:cs="JetBrains Mono"/>
+          <w:b/>
+          <w:bCs/>
+          <w:sz w:val="20"/>
+          <w:szCs w:val="20"/>
         </w:rPr>
         <w:t>rubikModel</w:t>
       </w:r>
       <w:proofErr w:type="spellEnd"/>
       <w:r>
         <w:rPr>
-          <w:rFonts w:asciiTheme="majorBidi" w:eastAsiaTheme="majorEastAsia" w:hAnsiTheme="majorBidi" w:cstheme="majorBidi"/>
-          <w:sz w:val="24"/>
-          <w:szCs w:val="24"/>
-        </w:rPr>
-        <w:t xml:space="preserve"> instance.</w:t>
+          <w:rFonts w:ascii="JetBrains Mono" w:hAnsi="JetBrains Mono" w:cs="JetBrains Mono"/>
+          <w:b/>
+          <w:bCs/>
+          <w:sz w:val="20"/>
+          <w:szCs w:val="20"/>
+        </w:rPr>
+        <w:t xml:space="preserve"> but doesn't manage its life.</w:t>
       </w:r>
     </w:p>
     <w:p>
@@ -1194,64 +1173,101 @@
       <w:r>
         <w:rPr>
           <w:rFonts w:ascii="JetBrains Mono" w:hAnsi="JetBrains Mono" w:cs="JetBrains Mono"/>
-          <w:sz w:val="20"/>
-          <w:szCs w:val="20"/>
-        </w:rPr>
-        <w:t xml:space="preserve"> </w:t>
-      </w:r>
-      <w:r>
-        <w:rPr>
-          <w:rFonts w:asciiTheme="majorBidi" w:hAnsiTheme="majorBidi" w:cstheme="majorBidi"/>
-          <w:sz w:val="24"/>
-          <w:szCs w:val="24"/>
-        </w:rPr>
-        <w:t xml:space="preserve">is associated with </w:t>
+          <w:b/>
+          <w:bCs/>
+          <w:sz w:val="20"/>
+          <w:szCs w:val="20"/>
+        </w:rPr>
+        <w:t xml:space="preserve"> has a </w:t>
+      </w:r>
+      <w:r>
+        <w:rPr>
+          <w:rFonts w:ascii="JetBrains Mono" w:hAnsi="JetBrains Mono" w:cs="JetBrains Mono"/>
+          <w:b/>
+          <w:bCs/>
+          <w:i/>
+          <w:iCs/>
+          <w:sz w:val="20"/>
+          <w:szCs w:val="20"/>
+        </w:rPr>
+        <w:t>composition</w:t>
+      </w:r>
+      <w:r>
+        <w:rPr>
+          <w:rFonts w:ascii="JetBrains Mono" w:hAnsi="JetBrains Mono" w:cs="JetBrains Mono"/>
+          <w:b/>
+          <w:bCs/>
+          <w:sz w:val="20"/>
+          <w:szCs w:val="20"/>
+        </w:rPr>
+        <w:t xml:space="preserve"> relationship with </w:t>
       </w:r>
       <w:proofErr w:type="spellStart"/>
       <w:r>
         <w:rPr>
-          <w:rFonts w:asciiTheme="majorBidi" w:hAnsiTheme="majorBidi" w:cstheme="majorBidi"/>
-          <w:sz w:val="24"/>
-          <w:szCs w:val="24"/>
+          <w:rFonts w:ascii="JetBrains Mono" w:hAnsi="JetBrains Mono" w:cs="JetBrains Mono"/>
+          <w:b/>
+          <w:bCs/>
+          <w:sz w:val="20"/>
+          <w:szCs w:val="20"/>
         </w:rPr>
         <w:t>clockModel</w:t>
       </w:r>
       <w:proofErr w:type="spellEnd"/>
       <w:r>
         <w:rPr>
-          <w:rFonts w:asciiTheme="majorBidi" w:hAnsiTheme="majorBidi" w:cstheme="majorBidi"/>
-          <w:sz w:val="24"/>
-          <w:szCs w:val="24"/>
-        </w:rPr>
-        <w:t xml:space="preserve"> to show that it contains an array of </w:t>
+          <w:rFonts w:ascii="JetBrains Mono" w:hAnsi="JetBrains Mono" w:cs="JetBrains Mono"/>
+          <w:b/>
+          <w:bCs/>
+          <w:sz w:val="20"/>
+          <w:szCs w:val="20"/>
+        </w:rPr>
+        <w:t xml:space="preserve">. This means </w:t>
       </w:r>
       <w:proofErr w:type="spellStart"/>
       <w:r>
         <w:rPr>
-          <w:rFonts w:asciiTheme="majorBidi" w:hAnsiTheme="majorBidi" w:cstheme="majorBidi"/>
-          <w:sz w:val="24"/>
-          <w:szCs w:val="24"/>
+          <w:rFonts w:ascii="JetBrains Mono" w:hAnsi="JetBrains Mono" w:cs="JetBrains Mono"/>
+          <w:b/>
+          <w:bCs/>
+          <w:sz w:val="20"/>
+          <w:szCs w:val="20"/>
+        </w:rPr>
+        <w:t>rubikModel</w:t>
+      </w:r>
+      <w:proofErr w:type="spellEnd"/>
+      <w:r>
+        <w:rPr>
+          <w:rFonts w:ascii="JetBrains Mono" w:hAnsi="JetBrains Mono" w:cs="JetBrains Mono"/>
+          <w:b/>
+          <w:bCs/>
+          <w:sz w:val="20"/>
+          <w:szCs w:val="20"/>
+        </w:rPr>
+        <w:t xml:space="preserve"> is made up of </w:t>
+      </w:r>
+      <w:proofErr w:type="spellStart"/>
+      <w:r>
+        <w:rPr>
+          <w:rFonts w:ascii="JetBrains Mono" w:hAnsi="JetBrains Mono" w:cs="JetBrains Mono"/>
+          <w:b/>
+          <w:bCs/>
+          <w:sz w:val="20"/>
+          <w:szCs w:val="20"/>
         </w:rPr>
         <w:t>clockModel</w:t>
       </w:r>
       <w:proofErr w:type="spellEnd"/>
       <w:r>
         <w:rPr>
-          <w:rFonts w:asciiTheme="majorBidi" w:hAnsiTheme="majorBidi" w:cstheme="majorBidi"/>
-          <w:sz w:val="24"/>
-          <w:szCs w:val="24"/>
-        </w:rPr>
-        <w:t xml:space="preserve"> instances.</w:t>
-      </w:r>
-    </w:p>
-    <w:p>
-      <w:pPr>
-        <w:rPr>
-          <w:rFonts w:asciiTheme="majorBidi" w:eastAsiaTheme="majorEastAsia" w:hAnsiTheme="majorBidi" w:cstheme="majorBidi"/>
-          <w:sz w:val="24"/>
-          <w:szCs w:val="24"/>
-        </w:rPr>
-      </w:pPr>
+          <w:rFonts w:ascii="JetBrains Mono" w:hAnsi="JetBrains Mono" w:cs="JetBrains Mono"/>
+          <w:b/>
+          <w:bCs/>
+          <w:sz w:val="20"/>
+          <w:szCs w:val="20"/>
+        </w:rPr>
+        <w:t xml:space="preserve"> objects; if </w:t>
+      </w:r>
       <w:proofErr w:type="spellStart"/>
       <w:r>
         <w:rPr>
@@ -1261,113 +1277,117 @@
           <w:sz w:val="20"/>
           <w:szCs w:val="20"/>
         </w:rPr>
+        <w:t>rubikModel</w:t>
+      </w:r>
+      <w:proofErr w:type="spellEnd"/>
+      <w:r>
+        <w:rPr>
+          <w:rFonts w:ascii="JetBrains Mono" w:hAnsi="JetBrains Mono" w:cs="JetBrains Mono"/>
+          <w:b/>
+          <w:bCs/>
+          <w:sz w:val="20"/>
+          <w:szCs w:val="20"/>
+        </w:rPr>
+        <w:t xml:space="preserve"> is destroyed, so are the contained </w:t>
+      </w:r>
+      <w:proofErr w:type="spellStart"/>
+      <w:r>
+        <w:rPr>
+          <w:rFonts w:ascii="JetBrains Mono" w:hAnsi="JetBrains Mono" w:cs="JetBrains Mono"/>
+          <w:b/>
+          <w:bCs/>
+          <w:sz w:val="20"/>
+          <w:szCs w:val="20"/>
+        </w:rPr>
+        <w:t>clockModel</w:t>
+      </w:r>
+      <w:proofErr w:type="spellEnd"/>
+      <w:r>
+        <w:rPr>
+          <w:rFonts w:ascii="JetBrains Mono" w:hAnsi="JetBrains Mono" w:cs="JetBrains Mono"/>
+          <w:b/>
+          <w:bCs/>
+          <w:sz w:val="20"/>
+          <w:szCs w:val="20"/>
+        </w:rPr>
+        <w:t xml:space="preserve"> objects.</w:t>
+      </w:r>
+    </w:p>
+    <w:p>
+      <w:pPr>
+        <w:rPr>
+          <w:rFonts w:ascii="JetBrains Mono" w:hAnsi="JetBrains Mono" w:cs="JetBrains Mono"/>
+          <w:b/>
+          <w:bCs/>
+          <w:sz w:val="20"/>
+          <w:szCs w:val="20"/>
+        </w:rPr>
+      </w:pPr>
+      <w:proofErr w:type="spellStart"/>
+      <w:r>
+        <w:rPr>
+          <w:rFonts w:ascii="JetBrains Mono" w:hAnsi="JetBrains Mono" w:cs="JetBrains Mono"/>
+          <w:b/>
+          <w:bCs/>
+          <w:sz w:val="20"/>
+          <w:szCs w:val="20"/>
+        </w:rPr>
         <w:t>rubikController</w:t>
       </w:r>
       <w:proofErr w:type="spellEnd"/>
       <w:r>
         <w:rPr>
-          <w:rFonts w:asciiTheme="majorBidi" w:eastAsiaTheme="majorEastAsia" w:hAnsiTheme="majorBidi" w:cstheme="majorBidi"/>
-          <w:sz w:val="24"/>
-          <w:szCs w:val="24"/>
-        </w:rPr>
-        <w:t xml:space="preserve"> is associated with both </w:t>
+          <w:rFonts w:ascii="JetBrains Mono" w:hAnsi="JetBrains Mono" w:cs="JetBrains Mono"/>
+          <w:b/>
+          <w:bCs/>
+          <w:sz w:val="20"/>
+          <w:szCs w:val="20"/>
+        </w:rPr>
+        <w:t xml:space="preserve"> has associations with both </w:t>
       </w:r>
       <w:proofErr w:type="spellStart"/>
       <w:r>
         <w:rPr>
-          <w:rFonts w:asciiTheme="majorBidi" w:eastAsiaTheme="majorEastAsia" w:hAnsiTheme="majorBidi" w:cstheme="majorBidi"/>
-          <w:sz w:val="24"/>
-          <w:szCs w:val="24"/>
+          <w:rFonts w:ascii="JetBrains Mono" w:hAnsi="JetBrains Mono" w:cs="JetBrains Mono"/>
+          <w:b/>
+          <w:bCs/>
+          <w:sz w:val="20"/>
+          <w:szCs w:val="20"/>
+        </w:rPr>
+        <w:t>rubikGUI</w:t>
+      </w:r>
+      <w:proofErr w:type="spellEnd"/>
+      <w:r>
+        <w:rPr>
+          <w:rFonts w:ascii="JetBrains Mono" w:hAnsi="JetBrains Mono" w:cs="JetBrains Mono"/>
+          <w:b/>
+          <w:bCs/>
+          <w:sz w:val="20"/>
+          <w:szCs w:val="20"/>
+        </w:rPr>
+        <w:t xml:space="preserve"> and </w:t>
+      </w:r>
+      <w:proofErr w:type="spellStart"/>
+      <w:r>
+        <w:rPr>
+          <w:rFonts w:ascii="JetBrains Mono" w:hAnsi="JetBrains Mono" w:cs="JetBrains Mono"/>
+          <w:b/>
+          <w:bCs/>
+          <w:sz w:val="20"/>
+          <w:szCs w:val="20"/>
         </w:rPr>
         <w:t>rubikModel</w:t>
       </w:r>
       <w:proofErr w:type="spellEnd"/>
       <w:r>
         <w:rPr>
-          <w:rFonts w:asciiTheme="majorBidi" w:eastAsiaTheme="majorEastAsia" w:hAnsiTheme="majorBidi" w:cstheme="majorBidi"/>
-          <w:sz w:val="24"/>
-          <w:szCs w:val="24"/>
-        </w:rPr>
-        <w:t xml:space="preserve"> and </w:t>
-      </w:r>
-      <w:proofErr w:type="spellStart"/>
-      <w:r>
-        <w:rPr>
-          <w:rFonts w:asciiTheme="majorBidi" w:eastAsiaTheme="majorEastAsia" w:hAnsiTheme="majorBidi" w:cstheme="majorBidi"/>
-          <w:sz w:val="24"/>
-          <w:szCs w:val="24"/>
-        </w:rPr>
-        <w:t>rubikGUI</w:t>
-      </w:r>
-      <w:proofErr w:type="spellEnd"/>
-      <w:r>
-        <w:rPr>
-          <w:rFonts w:asciiTheme="majorBidi" w:eastAsiaTheme="majorEastAsia" w:hAnsiTheme="majorBidi" w:cstheme="majorBidi"/>
-          <w:sz w:val="24"/>
-          <w:szCs w:val="24"/>
-        </w:rPr>
-        <w:t xml:space="preserve"> to indicate that it controls and interacts with these classes.</w:t>
-      </w:r>
-    </w:p>
-    <w:p>
-      <w:pPr>
-        <w:rPr>
-          <w:rFonts w:asciiTheme="majorBidi" w:hAnsiTheme="majorBidi" w:cstheme="majorBidi"/>
-          <w:sz w:val="24"/>
-          <w:szCs w:val="24"/>
-        </w:rPr>
-      </w:pPr>
-      <w:proofErr w:type="spellStart"/>
-      <w:r>
-        <w:rPr>
-          <w:rFonts w:ascii="JetBrains Mono" w:hAnsi="JetBrains Mono" w:cs="JetBrains Mono"/>
-          <w:b/>
-          <w:bCs/>
-          <w:sz w:val="20"/>
-          <w:szCs w:val="20"/>
-        </w:rPr>
-        <w:t>clockModel</w:t>
-      </w:r>
-      <w:proofErr w:type="spellEnd"/>
-      <w:r>
-        <w:rPr>
-          <w:rFonts w:asciiTheme="majorBidi" w:eastAsiaTheme="majorEastAsia" w:hAnsiTheme="majorBidi" w:cstheme="majorBidi"/>
-          <w:sz w:val="24"/>
-          <w:szCs w:val="24"/>
-        </w:rPr>
-        <w:t xml:space="preserve"> is not directly associated with other classes since it doesn't have any direct </w:t>
-      </w:r>
-      <w:r>
-        <w:rPr>
-          <w:rFonts w:asciiTheme="majorBidi" w:eastAsiaTheme="majorEastAsia" w:hAnsiTheme="majorBidi" w:cstheme="majorBidi"/>
-          <w:sz w:val="24"/>
-          <w:szCs w:val="24"/>
-        </w:rPr>
-        <w:t>connections</w:t>
-      </w:r>
-      <w:r>
-        <w:rPr>
-          <w:rFonts w:asciiTheme="majorBidi" w:eastAsiaTheme="majorEastAsia" w:hAnsiTheme="majorBidi" w:cstheme="majorBidi"/>
-          <w:sz w:val="24"/>
-          <w:szCs w:val="24"/>
-        </w:rPr>
-        <w:t>, rather</w:t>
-      </w:r>
-      <w:r>
-        <w:rPr>
-          <w:rFonts w:asciiTheme="majorBidi" w:eastAsiaTheme="majorEastAsia" w:hAnsiTheme="majorBidi" w:cstheme="majorBidi"/>
-          <w:sz w:val="24"/>
-          <w:szCs w:val="24"/>
-        </w:rPr>
-        <w:t xml:space="preserve">, </w:t>
-      </w:r>
-      <w:r>
-        <w:rPr>
-          <w:rFonts w:asciiTheme="majorBidi" w:eastAsiaTheme="majorEastAsia" w:hAnsiTheme="majorBidi" w:cstheme="majorBidi"/>
-          <w:sz w:val="24"/>
-          <w:szCs w:val="24"/>
-        </w:rPr>
-        <w:t>other classes use said model for their respective purposes.</w:t>
+          <w:rFonts w:ascii="JetBrains Mono" w:hAnsi="JetBrains Mono" w:cs="JetBrains Mono"/>
+          <w:b/>
+          <w:bCs/>
+          <w:sz w:val="20"/>
+          <w:szCs w:val="20"/>
+        </w:rPr>
+        <w:t>, coordinating their interactions without owning them.</w:t>
       </w:r>
       <w:r>
         <w:rPr>
@@ -1392,8 +1412,8 @@
           <w:szCs w:val="32"/>
         </w:rPr>
       </w:pPr>
-      <w:bookmarkStart w:id="7" w:name="_Hlk149767896"/>
-      <w:bookmarkStart w:id="8" w:name="_Toc149768810"/>
+      <w:bookmarkStart w:id="7" w:name="_Toc149768810"/>
+      <w:bookmarkStart w:id="8" w:name="_Hlk149767896"/>
       <w:r>
         <w:rPr>
           <w:rFonts w:asciiTheme="majorBidi" w:eastAsiaTheme="majorEastAsia" w:hAnsiTheme="majorBidi" w:cstheme="majorBidi"/>
@@ -1405,9 +1425,9 @@
         <w:lastRenderedPageBreak/>
         <w:t>Description of the methods</w:t>
       </w:r>
-      <w:bookmarkEnd w:id="8"/>
-    </w:p>
-    <w:bookmarkEnd w:id="7"/>
+      <w:bookmarkEnd w:id="7"/>
+    </w:p>
+    <w:bookmarkEnd w:id="8"/>
     <w:p>
       <w:pPr>
         <w:rPr>
@@ -2647,15 +2667,7 @@
           <w:sz w:val="24"/>
           <w:szCs w:val="24"/>
         </w:rPr>
-        <w:t xml:space="preserve"> </w:t>
-      </w:r>
-      <w:r>
-        <w:rPr>
-          <w:rFonts w:asciiTheme="majorBidi" w:hAnsiTheme="majorBidi" w:cstheme="majorBidi"/>
-          <w:sz w:val="24"/>
-          <w:szCs w:val="24"/>
-        </w:rPr>
-        <w:t xml:space="preserve">method establishes event handlers for button press events. It uses a nested loop to iterate through the buttons in the </w:t>
+        <w:t xml:space="preserve"> method establishes event handlers for button press events. It uses a nested loop to iterate through the buttons in the </w:t>
       </w:r>
       <w:proofErr w:type="spellStart"/>
       <w:r>
@@ -2755,23 +2767,7 @@
           <w:sz w:val="24"/>
           <w:szCs w:val="24"/>
         </w:rPr>
-        <w:t xml:space="preserve">: When a button is clicked in the GUI, the </w:t>
-      </w:r>
-      <w:r>
-        <w:rPr>
-          <w:rFonts w:asciiTheme="majorBidi" w:hAnsiTheme="majorBidi" w:cstheme="majorBidi"/>
-          <w:sz w:val="24"/>
-          <w:szCs w:val="24"/>
-        </w:rPr>
-        <w:t>accompanying</w:t>
-      </w:r>
-      <w:r>
-        <w:rPr>
-          <w:rFonts w:asciiTheme="majorBidi" w:hAnsiTheme="majorBidi" w:cstheme="majorBidi"/>
-          <w:sz w:val="24"/>
-          <w:szCs w:val="24"/>
-        </w:rPr>
-        <w:t xml:space="preserve"> event handler is triggered. The lambda expression </w:t>
+        <w:t xml:space="preserve">: When a button is clicked in the GUI, the accompanying event handler is triggered. The lambda expression </w:t>
       </w:r>
       <w:r>
         <w:rPr>
@@ -3102,8 +3098,8 @@
       </w:pPr>
       <w:bookmarkStart w:id="14" w:name="_Hlk147504004"/>
       <w:bookmarkStart w:id="15" w:name="_Toc147665163"/>
-      <w:bookmarkStart w:id="16" w:name="_Hlk149768329"/>
-      <w:bookmarkStart w:id="17" w:name="_Toc149768812"/>
+      <w:bookmarkStart w:id="16" w:name="_Toc149768812"/>
+      <w:bookmarkStart w:id="17" w:name="_Hlk149768329"/>
       <w:r>
         <w:rPr>
           <w:rFonts w:asciiTheme="majorBidi" w:eastAsiaTheme="majorEastAsia" w:hAnsiTheme="majorBidi" w:cstheme="majorBidi"/>
@@ -3116,7 +3112,7 @@
       </w:r>
       <w:bookmarkEnd w:id="14"/>
       <w:bookmarkEnd w:id="15"/>
-      <w:bookmarkEnd w:id="17"/>
+      <w:bookmarkEnd w:id="16"/>
     </w:p>
     <w:p>
       <w:pPr>
@@ -3133,7 +3129,7 @@
         </w:rPr>
       </w:pPr>
       <w:bookmarkStart w:id="18" w:name="_Hlk149768361"/>
-      <w:bookmarkEnd w:id="16"/>
+      <w:bookmarkEnd w:id="17"/>
       <w:r>
         <w:rPr>
           <w:rFonts w:asciiTheme="majorBidi" w:hAnsiTheme="majorBidi" w:cstheme="majorBidi"/>

</xml_diff>